<commit_message>
Solo agrego conclusion, tus comentarios siguen ahi
</commit_message>
<xml_diff>
--- a/Outline_Jaime_Islas_revDoc_v2_Fel.docx
+++ b/Outline_Jaime_Islas_revDoc_v2_Fel.docx
@@ -3756,18 +3756,7 @@
           <w:szCs w:val="24"/>
           <w:highlight w:val="yellow"/>
         </w:rPr>
-        <w:t>En general, de acuerdo con la evidencia obtenida</w:t>
-      </w:r>
-      <w:bookmarkStart w:id="2" w:name="_GoBack"/>
-      <w:bookmarkEnd w:id="2"/>
-      <w:r>
-        <w:rPr>
-          <w:color w:val="FF0000"/>
-          <w:sz w:val="24"/>
-          <w:szCs w:val="24"/>
-          <w:highlight w:val="yellow"/>
-        </w:rPr>
-        <w:t xml:space="preserve"> e</w:t>
+        <w:t>En general, de acuerdo con la evidencia obtenida e</w:t>
       </w:r>
       <w:r>
         <w:rPr>
@@ -6577,7 +6566,7 @@
         </w:rPr>
         <w:t xml:space="preserve">Consistencia entre creencias y elecciones en el primer </w:t>
       </w:r>
-      <w:commentRangeStart w:id="3"/>
+      <w:commentRangeStart w:id="2"/>
       <w:proofErr w:type="spellStart"/>
       <w:r>
         <w:rPr>
@@ -6586,13 +6575,13 @@
         </w:rPr>
         <w:t>subjuego</w:t>
       </w:r>
-      <w:commentRangeEnd w:id="3"/>
+      <w:commentRangeEnd w:id="2"/>
       <w:proofErr w:type="spellEnd"/>
       <w:r>
         <w:rPr>
           <w:rStyle w:val="Refdecomentario"/>
         </w:rPr>
-        <w:commentReference w:id="3"/>
+        <w:commentReference w:id="2"/>
       </w:r>
     </w:p>
     <w:p>
@@ -8904,7 +8893,7 @@
           <w:noProof/>
           <w:sz w:val="24"/>
           <w:szCs w:val="24"/>
-          <w:lang w:eastAsia="es-MX"/>
+          <w:lang w:val="es-ES"/>
         </w:rPr>
         <w:lastRenderedPageBreak/>
         <w:drawing>
@@ -8948,7 +8937,7 @@
           <w:noProof/>
           <w:sz w:val="24"/>
           <w:szCs w:val="24"/>
-          <w:lang w:eastAsia="es-MX"/>
+          <w:lang w:val="es-ES"/>
         </w:rPr>
         <w:drawing>
           <wp:inline distT="0" distB="0" distL="0" distR="0" wp14:anchorId="0E7A0073" wp14:editId="797002E2">
@@ -9061,7 +9050,7 @@
           <w:noProof/>
           <w:sz w:val="24"/>
           <w:szCs w:val="24"/>
-          <w:lang w:eastAsia="es-MX"/>
+          <w:lang w:val="es-ES"/>
         </w:rPr>
         <w:drawing>
           <wp:inline distT="0" distB="0" distL="0" distR="0" wp14:anchorId="592B8067" wp14:editId="74E9C343">
@@ -9104,7 +9093,7 @@
           <w:noProof/>
           <w:sz w:val="24"/>
           <w:szCs w:val="24"/>
-          <w:lang w:eastAsia="es-MX"/>
+          <w:lang w:val="es-ES"/>
         </w:rPr>
         <w:drawing>
           <wp:inline distT="0" distB="0" distL="0" distR="0" wp14:anchorId="46F4C4FF" wp14:editId="37363498">
@@ -10916,7 +10905,7 @@
           <w:noProof/>
           <w:sz w:val="24"/>
           <w:szCs w:val="24"/>
-          <w:lang w:eastAsia="es-MX"/>
+          <w:lang w:val="es-ES"/>
         </w:rPr>
         <w:drawing>
           <wp:inline distT="0" distB="0" distL="0" distR="0" wp14:anchorId="358C6969" wp14:editId="66B4B1D7">
@@ -10959,7 +10948,7 @@
           <w:noProof/>
           <w:sz w:val="24"/>
           <w:szCs w:val="24"/>
-          <w:lang w:eastAsia="es-MX"/>
+          <w:lang w:val="es-ES"/>
         </w:rPr>
         <w:drawing>
           <wp:inline distT="0" distB="0" distL="0" distR="0" wp14:anchorId="3D1776FF" wp14:editId="483CF212">
@@ -11066,7 +11055,7 @@
           <w:noProof/>
           <w:sz w:val="24"/>
           <w:szCs w:val="24"/>
-          <w:lang w:eastAsia="es-MX"/>
+          <w:lang w:val="es-ES"/>
         </w:rPr>
         <w:lastRenderedPageBreak/>
         <w:drawing>
@@ -11110,7 +11099,7 @@
           <w:noProof/>
           <w:sz w:val="24"/>
           <w:szCs w:val="24"/>
-          <w:lang w:eastAsia="es-MX"/>
+          <w:lang w:val="es-ES"/>
         </w:rPr>
         <w:drawing>
           <wp:inline distT="0" distB="0" distL="0" distR="0" wp14:anchorId="3E8A3DB7" wp14:editId="586E7803">
@@ -13393,7 +13382,7 @@
           <w:noProof/>
           <w:sz w:val="24"/>
           <w:szCs w:val="24"/>
-          <w:lang w:eastAsia="es-MX"/>
+          <w:lang w:val="es-ES"/>
         </w:rPr>
         <w:lastRenderedPageBreak/>
         <w:drawing>
@@ -13437,7 +13426,7 @@
           <w:noProof/>
           <w:sz w:val="24"/>
           <w:szCs w:val="24"/>
-          <w:lang w:eastAsia="es-MX"/>
+          <w:lang w:val="es-ES"/>
         </w:rPr>
         <w:drawing>
           <wp:inline distT="0" distB="0" distL="0" distR="0" wp14:anchorId="6E77CFB8" wp14:editId="0568C573">
@@ -13544,7 +13533,7 @@
           <w:noProof/>
           <w:sz w:val="24"/>
           <w:szCs w:val="24"/>
-          <w:lang w:eastAsia="es-MX"/>
+          <w:lang w:val="es-ES"/>
         </w:rPr>
         <w:drawing>
           <wp:inline distT="0" distB="0" distL="0" distR="0" wp14:anchorId="1F6B8D25" wp14:editId="7C12790A">
@@ -13587,7 +13576,7 @@
           <w:noProof/>
           <w:sz w:val="24"/>
           <w:szCs w:val="24"/>
-          <w:lang w:eastAsia="es-MX"/>
+          <w:lang w:val="es-ES"/>
         </w:rPr>
         <w:drawing>
           <wp:inline distT="0" distB="0" distL="0" distR="0" wp14:anchorId="6BBA621A" wp14:editId="685267D1">
@@ -15367,7 +15356,7 @@
           <w:noProof/>
           <w:sz w:val="24"/>
           <w:szCs w:val="24"/>
-          <w:lang w:eastAsia="es-MX"/>
+          <w:lang w:val="es-ES"/>
         </w:rPr>
         <w:drawing>
           <wp:inline distT="0" distB="0" distL="0" distR="0" wp14:anchorId="3C65BE2D" wp14:editId="263DAADA">
@@ -15410,7 +15399,7 @@
           <w:noProof/>
           <w:sz w:val="24"/>
           <w:szCs w:val="24"/>
-          <w:lang w:eastAsia="es-MX"/>
+          <w:lang w:val="es-ES"/>
         </w:rPr>
         <w:drawing>
           <wp:inline distT="0" distB="0" distL="0" distR="0" wp14:anchorId="26D03341" wp14:editId="1C4B1816">
@@ -15511,7 +15500,7 @@
           <w:noProof/>
           <w:sz w:val="24"/>
           <w:szCs w:val="24"/>
-          <w:lang w:eastAsia="es-MX"/>
+          <w:lang w:val="es-ES"/>
         </w:rPr>
         <w:drawing>
           <wp:inline distT="0" distB="0" distL="0" distR="0" wp14:anchorId="07E7C4CF" wp14:editId="6175F13E">
@@ -15554,7 +15543,7 @@
           <w:noProof/>
           <w:sz w:val="24"/>
           <w:szCs w:val="24"/>
-          <w:lang w:eastAsia="es-MX"/>
+          <w:lang w:val="es-ES"/>
         </w:rPr>
         <w:drawing>
           <wp:inline distT="0" distB="0" distL="0" distR="0" wp14:anchorId="04B4D2A2" wp14:editId="2801550A">
@@ -16206,7 +16195,7 @@
           <w:noProof/>
           <w:sz w:val="24"/>
           <w:szCs w:val="24"/>
-          <w:lang w:eastAsia="es-MX"/>
+          <w:lang w:val="es-ES"/>
         </w:rPr>
         <w:drawing>
           <wp:inline distT="0" distB="0" distL="0" distR="0" wp14:anchorId="56281F59" wp14:editId="5C477472">
@@ -16249,7 +16238,7 @@
           <w:noProof/>
           <w:sz w:val="24"/>
           <w:szCs w:val="24"/>
-          <w:lang w:eastAsia="es-MX"/>
+          <w:lang w:val="es-ES"/>
         </w:rPr>
         <w:drawing>
           <wp:inline distT="0" distB="0" distL="0" distR="0" wp14:anchorId="3C4B0E75" wp14:editId="26767E90">
@@ -16349,7 +16338,7 @@
           <w:noProof/>
           <w:sz w:val="24"/>
           <w:szCs w:val="24"/>
-          <w:lang w:eastAsia="es-MX"/>
+          <w:lang w:val="es-ES"/>
         </w:rPr>
         <w:drawing>
           <wp:inline distT="0" distB="0" distL="0" distR="0" wp14:anchorId="2AE22EE8" wp14:editId="422E56E5">
@@ -16392,7 +16381,7 @@
           <w:noProof/>
           <w:sz w:val="24"/>
           <w:szCs w:val="24"/>
-          <w:lang w:eastAsia="es-MX"/>
+          <w:lang w:val="es-ES"/>
         </w:rPr>
         <w:drawing>
           <wp:inline distT="0" distB="0" distL="0" distR="0" wp14:anchorId="06C85627" wp14:editId="4E9DCA2B">
@@ -19712,7 +19701,7 @@
           <w:noProof/>
           <w:sz w:val="24"/>
           <w:szCs w:val="24"/>
-          <w:lang w:eastAsia="es-MX"/>
+          <w:lang w:val="es-ES"/>
         </w:rPr>
         <w:lastRenderedPageBreak/>
         <w:drawing>
@@ -19756,7 +19745,7 @@
           <w:noProof/>
           <w:sz w:val="24"/>
           <w:szCs w:val="24"/>
-          <w:lang w:eastAsia="es-MX"/>
+          <w:lang w:val="es-ES"/>
         </w:rPr>
         <w:drawing>
           <wp:inline distT="0" distB="0" distL="0" distR="0" wp14:anchorId="2AE0453E" wp14:editId="78CD34FC">
@@ -19808,7 +19797,7 @@
           <w:noProof/>
           <w:sz w:val="24"/>
           <w:szCs w:val="24"/>
-          <w:lang w:eastAsia="es-MX"/>
+          <w:lang w:val="es-ES"/>
         </w:rPr>
         <w:drawing>
           <wp:inline distT="0" distB="0" distL="0" distR="0" wp14:anchorId="7376A31A" wp14:editId="295C0A84">
@@ -19851,7 +19840,7 @@
           <w:noProof/>
           <w:sz w:val="24"/>
           <w:szCs w:val="24"/>
-          <w:lang w:eastAsia="es-MX"/>
+          <w:lang w:val="es-ES"/>
         </w:rPr>
         <w:drawing>
           <wp:inline distT="0" distB="0" distL="0" distR="0" wp14:anchorId="4B0C3D59" wp14:editId="2F9A5F8B">
@@ -19903,7 +19892,7 @@
           <w:noProof/>
           <w:sz w:val="24"/>
           <w:szCs w:val="24"/>
-          <w:lang w:eastAsia="es-MX"/>
+          <w:lang w:val="es-ES"/>
         </w:rPr>
         <w:drawing>
           <wp:inline distT="0" distB="0" distL="0" distR="0" wp14:anchorId="505013AA" wp14:editId="2B0F3521">
@@ -19946,7 +19935,7 @@
           <w:noProof/>
           <w:sz w:val="24"/>
           <w:szCs w:val="24"/>
-          <w:lang w:eastAsia="es-MX"/>
+          <w:lang w:val="es-ES"/>
         </w:rPr>
         <w:drawing>
           <wp:inline distT="0" distB="0" distL="0" distR="0" wp14:anchorId="0175FAB3" wp14:editId="261F51FC">
@@ -19998,7 +19987,7 @@
           <w:noProof/>
           <w:sz w:val="24"/>
           <w:szCs w:val="24"/>
-          <w:lang w:eastAsia="es-MX"/>
+          <w:lang w:val="es-ES"/>
         </w:rPr>
         <w:lastRenderedPageBreak/>
         <w:drawing>
@@ -20042,7 +20031,7 @@
           <w:noProof/>
           <w:sz w:val="24"/>
           <w:szCs w:val="24"/>
-          <w:lang w:eastAsia="es-MX"/>
+          <w:lang w:val="es-ES"/>
         </w:rPr>
         <w:drawing>
           <wp:inline distT="0" distB="0" distL="0" distR="0" wp14:anchorId="730BB8A0" wp14:editId="23B6C43E">
@@ -20094,7 +20083,7 @@
           <w:noProof/>
           <w:sz w:val="24"/>
           <w:szCs w:val="24"/>
-          <w:lang w:eastAsia="es-MX"/>
+          <w:lang w:val="es-ES"/>
         </w:rPr>
         <w:drawing>
           <wp:inline distT="0" distB="0" distL="0" distR="0" wp14:anchorId="35934A94" wp14:editId="6EA0D140">
@@ -20137,7 +20126,7 @@
           <w:noProof/>
           <w:sz w:val="24"/>
           <w:szCs w:val="24"/>
-          <w:lang w:eastAsia="es-MX"/>
+          <w:lang w:val="es-ES"/>
         </w:rPr>
         <w:drawing>
           <wp:inline distT="0" distB="0" distL="0" distR="0" wp14:anchorId="2A887B03" wp14:editId="50E3F82F">
@@ -20311,7 +20300,7 @@
           <w:noProof/>
           <w:sz w:val="24"/>
           <w:szCs w:val="24"/>
-          <w:lang w:eastAsia="es-MX"/>
+          <w:lang w:val="es-ES"/>
         </w:rPr>
         <w:lastRenderedPageBreak/>
         <w:drawing>
@@ -20623,7 +20612,7 @@
           <w:noProof/>
           <w:sz w:val="24"/>
           <w:szCs w:val="24"/>
-          <w:lang w:eastAsia="es-MX"/>
+          <w:lang w:val="es-ES"/>
         </w:rPr>
         <w:lastRenderedPageBreak/>
         <w:drawing>
@@ -20667,7 +20656,7 @@
           <w:noProof/>
           <w:sz w:val="24"/>
           <w:szCs w:val="24"/>
-          <w:lang w:eastAsia="es-MX"/>
+          <w:lang w:val="es-ES"/>
         </w:rPr>
         <w:drawing>
           <wp:inline distT="0" distB="0" distL="0" distR="0" wp14:anchorId="3339E705" wp14:editId="4F607AC4">
@@ -23537,7 +23526,7 @@
           <w:noProof/>
           <w:sz w:val="24"/>
           <w:szCs w:val="24"/>
-          <w:lang w:eastAsia="es-MX"/>
+          <w:lang w:val="es-ES"/>
         </w:rPr>
         <w:drawing>
           <wp:inline distT="0" distB="0" distL="0" distR="0" wp14:anchorId="435283C6" wp14:editId="4F962336">
@@ -23581,7 +23570,7 @@
           <w:noProof/>
           <w:sz w:val="24"/>
           <w:szCs w:val="24"/>
-          <w:lang w:eastAsia="es-MX"/>
+          <w:lang w:val="es-ES"/>
         </w:rPr>
         <w:drawing>
           <wp:inline distT="0" distB="0" distL="0" distR="0" wp14:anchorId="4DD1B81E" wp14:editId="01912727">
@@ -23689,7 +23678,7 @@
           <w:noProof/>
           <w:sz w:val="24"/>
           <w:szCs w:val="24"/>
-          <w:lang w:eastAsia="es-MX"/>
+          <w:lang w:val="es-ES"/>
         </w:rPr>
         <w:drawing>
           <wp:inline distT="0" distB="0" distL="0" distR="0" wp14:anchorId="3897A4E3" wp14:editId="2C9D6844">
@@ -23733,7 +23722,7 @@
           <w:noProof/>
           <w:sz w:val="24"/>
           <w:szCs w:val="24"/>
-          <w:lang w:eastAsia="es-MX"/>
+          <w:lang w:val="es-ES"/>
         </w:rPr>
         <w:drawing>
           <wp:inline distT="0" distB="0" distL="0" distR="0" wp14:anchorId="2DB5C8CE" wp14:editId="31E540FB">
@@ -23883,7 +23872,7 @@
           <w:noProof/>
           <w:sz w:val="24"/>
           <w:szCs w:val="24"/>
-          <w:lang w:eastAsia="es-MX"/>
+          <w:lang w:val="es-ES"/>
         </w:rPr>
         <w:drawing>
           <wp:inline distT="0" distB="0" distL="0" distR="0" wp14:anchorId="42FAB539" wp14:editId="270735F5">
@@ -23927,7 +23916,7 @@
           <w:noProof/>
           <w:sz w:val="24"/>
           <w:szCs w:val="24"/>
-          <w:lang w:eastAsia="es-MX"/>
+          <w:lang w:val="es-ES"/>
         </w:rPr>
         <w:drawing>
           <wp:inline distT="0" distB="0" distL="0" distR="0" wp14:anchorId="5AADC135" wp14:editId="56D9F9DA">
@@ -24035,7 +24024,7 @@
           <w:noProof/>
           <w:sz w:val="24"/>
           <w:szCs w:val="24"/>
-          <w:lang w:eastAsia="es-MX"/>
+          <w:lang w:val="es-ES"/>
         </w:rPr>
         <w:drawing>
           <wp:inline distT="0" distB="0" distL="0" distR="0" wp14:anchorId="0352F3BF" wp14:editId="205D87CF">
@@ -24079,7 +24068,7 @@
           <w:noProof/>
           <w:sz w:val="24"/>
           <w:szCs w:val="24"/>
-          <w:lang w:eastAsia="es-MX"/>
+          <w:lang w:val="es-ES"/>
         </w:rPr>
         <w:drawing>
           <wp:inline distT="0" distB="0" distL="0" distR="0" wp14:anchorId="3F2FC421" wp14:editId="2683EBC0">
@@ -26881,7 +26870,7 @@
           <w:noProof/>
           <w:sz w:val="24"/>
           <w:szCs w:val="24"/>
-          <w:lang w:eastAsia="es-MX"/>
+          <w:lang w:val="es-ES"/>
         </w:rPr>
         <w:drawing>
           <wp:inline distT="0" distB="0" distL="0" distR="0" wp14:anchorId="2DF7DC59" wp14:editId="18CD13A2">
@@ -26924,7 +26913,7 @@
           <w:noProof/>
           <w:sz w:val="24"/>
           <w:szCs w:val="24"/>
-          <w:lang w:eastAsia="es-MX"/>
+          <w:lang w:val="es-ES"/>
         </w:rPr>
         <w:drawing>
           <wp:inline distT="0" distB="0" distL="0" distR="0" wp14:anchorId="0E76E467" wp14:editId="0224FFE4">
@@ -27031,7 +27020,7 @@
           <w:noProof/>
           <w:sz w:val="24"/>
           <w:szCs w:val="24"/>
-          <w:lang w:eastAsia="es-MX"/>
+          <w:lang w:val="es-ES"/>
         </w:rPr>
         <w:drawing>
           <wp:inline distT="0" distB="0" distL="0" distR="0" wp14:anchorId="60797158" wp14:editId="2DFE1A8F">
@@ -27075,7 +27064,7 @@
           <w:noProof/>
           <w:sz w:val="24"/>
           <w:szCs w:val="24"/>
-          <w:lang w:eastAsia="es-MX"/>
+          <w:lang w:val="es-ES"/>
         </w:rPr>
         <w:drawing>
           <wp:inline distT="0" distB="0" distL="0" distR="0" wp14:anchorId="084DA569" wp14:editId="25CF6F3C">
@@ -27271,7 +27260,7 @@
           <w:noProof/>
           <w:sz w:val="24"/>
           <w:szCs w:val="24"/>
-          <w:lang w:eastAsia="es-MX"/>
+          <w:lang w:val="es-ES"/>
         </w:rPr>
         <w:lastRenderedPageBreak/>
         <w:drawing>
@@ -27316,7 +27305,7 @@
           <w:noProof/>
           <w:sz w:val="24"/>
           <w:szCs w:val="24"/>
-          <w:lang w:eastAsia="es-MX"/>
+          <w:lang w:val="es-ES"/>
         </w:rPr>
         <w:drawing>
           <wp:inline distT="0" distB="0" distL="0" distR="0" wp14:anchorId="30E46E3F" wp14:editId="46663676">
@@ -27423,7 +27412,7 @@
           <w:noProof/>
           <w:sz w:val="24"/>
           <w:szCs w:val="24"/>
-          <w:lang w:eastAsia="es-MX"/>
+          <w:lang w:val="es-ES"/>
         </w:rPr>
         <w:drawing>
           <wp:inline distT="0" distB="0" distL="0" distR="0" wp14:anchorId="5A4422F5" wp14:editId="02FE05E5">
@@ -27467,7 +27456,7 @@
           <w:noProof/>
           <w:sz w:val="24"/>
           <w:szCs w:val="24"/>
-          <w:lang w:eastAsia="es-MX"/>
+          <w:lang w:val="es-ES"/>
         </w:rPr>
         <w:drawing>
           <wp:inline distT="0" distB="0" distL="0" distR="0" wp14:anchorId="6634E374" wp14:editId="1606BB01">
@@ -30096,7 +30085,7 @@
           <w:noProof/>
           <w:sz w:val="24"/>
           <w:szCs w:val="24"/>
-          <w:lang w:eastAsia="es-MX"/>
+          <w:lang w:val="es-ES"/>
         </w:rPr>
         <w:drawing>
           <wp:inline distT="0" distB="0" distL="0" distR="0" wp14:anchorId="1B40C206" wp14:editId="1E601D8C">
@@ -30140,7 +30129,7 @@
           <w:noProof/>
           <w:sz w:val="24"/>
           <w:szCs w:val="24"/>
-          <w:lang w:eastAsia="es-MX"/>
+          <w:lang w:val="es-ES"/>
         </w:rPr>
         <w:drawing>
           <wp:inline distT="0" distB="0" distL="0" distR="0" wp14:anchorId="685A54A1" wp14:editId="6C6D9D58">
@@ -30248,7 +30237,7 @@
           <w:noProof/>
           <w:sz w:val="24"/>
           <w:szCs w:val="24"/>
-          <w:lang w:eastAsia="es-MX"/>
+          <w:lang w:val="es-ES"/>
         </w:rPr>
         <w:lastRenderedPageBreak/>
         <w:drawing>
@@ -30293,7 +30282,7 @@
           <w:noProof/>
           <w:sz w:val="24"/>
           <w:szCs w:val="24"/>
-          <w:lang w:eastAsia="es-MX"/>
+          <w:lang w:val="es-ES"/>
         </w:rPr>
         <w:drawing>
           <wp:inline distT="0" distB="0" distL="0" distR="0" wp14:anchorId="63A8072F" wp14:editId="4028880A">
@@ -30435,7 +30424,7 @@
           <w:noProof/>
           <w:sz w:val="24"/>
           <w:szCs w:val="24"/>
-          <w:lang w:eastAsia="es-MX"/>
+          <w:lang w:val="es-ES"/>
         </w:rPr>
         <w:drawing>
           <wp:inline distT="0" distB="0" distL="0" distR="0" wp14:anchorId="6DF7CC09" wp14:editId="565B5E65">
@@ -30479,7 +30468,7 @@
           <w:noProof/>
           <w:sz w:val="24"/>
           <w:szCs w:val="24"/>
-          <w:lang w:eastAsia="es-MX"/>
+          <w:lang w:val="es-ES"/>
         </w:rPr>
         <w:drawing>
           <wp:inline distT="0" distB="0" distL="0" distR="0" wp14:anchorId="0A411C8A" wp14:editId="7EF0976C">
@@ -30587,7 +30576,7 @@
           <w:noProof/>
           <w:sz w:val="24"/>
           <w:szCs w:val="24"/>
-          <w:lang w:eastAsia="es-MX"/>
+          <w:lang w:val="es-ES"/>
         </w:rPr>
         <w:drawing>
           <wp:inline distT="0" distB="0" distL="0" distR="0" wp14:anchorId="6EEDFA66" wp14:editId="3AAC181C">
@@ -30631,7 +30620,7 @@
           <w:noProof/>
           <w:sz w:val="24"/>
           <w:szCs w:val="24"/>
-          <w:lang w:eastAsia="es-MX"/>
+          <w:lang w:val="es-ES"/>
         </w:rPr>
         <w:drawing>
           <wp:inline distT="0" distB="0" distL="0" distR="0" wp14:anchorId="7725CA27" wp14:editId="7FC92E27">
@@ -33365,7 +33354,7 @@
           <w:noProof/>
           <w:sz w:val="24"/>
           <w:szCs w:val="24"/>
-          <w:lang w:eastAsia="es-MX"/>
+          <w:lang w:val="es-ES"/>
         </w:rPr>
         <w:drawing>
           <wp:inline distT="0" distB="0" distL="0" distR="0" wp14:anchorId="63FC9543" wp14:editId="6BF7185C">
@@ -33409,7 +33398,7 @@
           <w:noProof/>
           <w:sz w:val="24"/>
           <w:szCs w:val="24"/>
-          <w:lang w:eastAsia="es-MX"/>
+          <w:lang w:val="es-ES"/>
         </w:rPr>
         <w:drawing>
           <wp:inline distT="0" distB="0" distL="0" distR="0" wp14:anchorId="016E6648" wp14:editId="03567828">
@@ -33517,7 +33506,7 @@
           <w:noProof/>
           <w:sz w:val="24"/>
           <w:szCs w:val="24"/>
-          <w:lang w:eastAsia="es-MX"/>
+          <w:lang w:val="es-ES"/>
         </w:rPr>
         <w:drawing>
           <wp:inline distT="0" distB="0" distL="0" distR="0" wp14:anchorId="274C3927" wp14:editId="323948FF">
@@ -33561,7 +33550,7 @@
           <w:noProof/>
           <w:sz w:val="24"/>
           <w:szCs w:val="24"/>
-          <w:lang w:eastAsia="es-MX"/>
+          <w:lang w:val="es-ES"/>
         </w:rPr>
         <w:drawing>
           <wp:inline distT="0" distB="0" distL="0" distR="0" wp14:anchorId="5AB21F30" wp14:editId="7E634DA3">
@@ -33704,7 +33693,7 @@
           <w:noProof/>
           <w:sz w:val="24"/>
           <w:szCs w:val="24"/>
-          <w:lang w:eastAsia="es-MX"/>
+          <w:lang w:val="es-ES"/>
         </w:rPr>
         <w:lastRenderedPageBreak/>
         <w:drawing>
@@ -33749,7 +33738,7 @@
           <w:noProof/>
           <w:sz w:val="24"/>
           <w:szCs w:val="24"/>
-          <w:lang w:eastAsia="es-MX"/>
+          <w:lang w:val="es-ES"/>
         </w:rPr>
         <w:drawing>
           <wp:inline distT="0" distB="0" distL="0" distR="0" wp14:anchorId="16E4C636" wp14:editId="6194C921">
@@ -33857,7 +33846,7 @@
           <w:noProof/>
           <w:sz w:val="24"/>
           <w:szCs w:val="24"/>
-          <w:lang w:eastAsia="es-MX"/>
+          <w:lang w:val="es-ES"/>
         </w:rPr>
         <w:drawing>
           <wp:inline distT="0" distB="0" distL="0" distR="0" wp14:anchorId="23F4DAB8" wp14:editId="0377959F">
@@ -33901,7 +33890,7 @@
           <w:noProof/>
           <w:sz w:val="24"/>
           <w:szCs w:val="24"/>
-          <w:lang w:eastAsia="es-MX"/>
+          <w:lang w:val="es-ES"/>
         </w:rPr>
         <w:drawing>
           <wp:inline distT="0" distB="0" distL="0" distR="0" wp14:anchorId="1DB3A0E6" wp14:editId="0F304A82">
@@ -35030,8 +35019,8 @@
           <w:szCs w:val="24"/>
         </w:rPr>
       </w:pPr>
-      <w:bookmarkStart w:id="4" w:name="_gjdgxs" w:colFirst="0" w:colLast="0"/>
-      <w:bookmarkEnd w:id="4"/>
+      <w:bookmarkStart w:id="3" w:name="_gjdgxs" w:colFirst="0" w:colLast="0"/>
+      <w:bookmarkEnd w:id="3"/>
       <w:r>
         <w:rPr>
           <w:sz w:val="24"/>
@@ -35168,8 +35157,8 @@
           <w:szCs w:val="24"/>
         </w:rPr>
       </w:pPr>
-      <w:bookmarkStart w:id="5" w:name="_30j0zll" w:colFirst="0" w:colLast="0"/>
-      <w:bookmarkEnd w:id="5"/>
+      <w:bookmarkStart w:id="4" w:name="_30j0zll" w:colFirst="0" w:colLast="0"/>
+      <w:bookmarkEnd w:id="4"/>
       <w:r>
         <w:rPr>
           <w:sz w:val="24"/>
@@ -35396,65 +35385,265 @@
         <w:rPr>
           <w:sz w:val="24"/>
           <w:szCs w:val="24"/>
+          <w:highlight w:val="yellow"/>
         </w:rPr>
       </w:pPr>
-      <w:ins w:id="6" w:author="Arturo Bouzas" w:date="2017-09-15T09:25:00Z">
-        <w:r>
-          <w:rPr>
-            <w:sz w:val="24"/>
-            <w:szCs w:val="24"/>
-          </w:rPr>
-          <w:t>Añádele un párrafo a las conclusiones acerca de las implicaciones de los resultados a las preguntas teóricas relacionadas a tus preguntas y a la literatura sobre el tema en general. (</w:t>
-        </w:r>
-        <w:proofErr w:type="gramStart"/>
-        <w:r>
-          <w:rPr>
-            <w:sz w:val="24"/>
-            <w:szCs w:val="24"/>
-          </w:rPr>
-          <w:t>que</w:t>
-        </w:r>
-        <w:proofErr w:type="gramEnd"/>
-        <w:r>
-          <w:rPr>
-            <w:sz w:val="24"/>
-            <w:szCs w:val="24"/>
-          </w:rPr>
-          <w:t xml:space="preserve"> diría </w:t>
-        </w:r>
-        <w:proofErr w:type="spellStart"/>
-        <w:r>
-          <w:rPr>
-            <w:sz w:val="24"/>
-            <w:szCs w:val="24"/>
-          </w:rPr>
-          <w:t>Slonn</w:t>
-        </w:r>
-        <w:proofErr w:type="spellEnd"/>
-        <w:r>
-          <w:rPr>
-            <w:sz w:val="24"/>
-            <w:szCs w:val="24"/>
-          </w:rPr>
-          <w:t xml:space="preserve">, que diría </w:t>
-        </w:r>
-        <w:proofErr w:type="spellStart"/>
-        <w:r>
-          <w:rPr>
-            <w:sz w:val="24"/>
-            <w:szCs w:val="24"/>
-          </w:rPr>
-          <w:t>Camerer</w:t>
-        </w:r>
-        <w:proofErr w:type="spellEnd"/>
-        <w:r>
-          <w:rPr>
-            <w:sz w:val="24"/>
-            <w:szCs w:val="24"/>
-          </w:rPr>
-          <w:t>. y que añade a la literatura a teoría de juegos en general (que diría Crawford).</w:t>
-        </w:r>
-      </w:ins>
+      <w:commentRangeStart w:id="5"/>
+      <w:r>
+        <w:rPr>
+          <w:sz w:val="24"/>
+          <w:szCs w:val="24"/>
+          <w:highlight w:val="yellow"/>
+        </w:rPr>
+        <w:t>To</w:t>
+      </w:r>
+      <w:bookmarkStart w:id="6" w:name="_GoBack"/>
+      <w:bookmarkEnd w:id="6"/>
+      <w:r>
+        <w:rPr>
+          <w:sz w:val="24"/>
+          <w:szCs w:val="24"/>
+          <w:highlight w:val="yellow"/>
+        </w:rPr>
+        <w:t>dos</w:t>
+      </w:r>
+      <w:commentRangeEnd w:id="5"/>
+      <w:r>
+        <w:rPr>
+          <w:rStyle w:val="Refdecomentario"/>
+        </w:rPr>
+        <w:commentReference w:id="5"/>
+      </w:r>
+      <w:r>
+        <w:rPr>
+          <w:sz w:val="24"/>
+          <w:szCs w:val="24"/>
+          <w:highlight w:val="yellow"/>
+        </w:rPr>
+        <w:t xml:space="preserve"> los juegos de </w:t>
+      </w:r>
+      <w:r>
+        <w:rPr>
+          <w:i/>
+          <w:sz w:val="24"/>
+          <w:szCs w:val="24"/>
+          <w:highlight w:val="yellow"/>
+        </w:rPr>
+        <w:t>p</w:t>
+      </w:r>
+      <w:r>
+        <w:rPr>
+          <w:sz w:val="24"/>
+          <w:szCs w:val="24"/>
+          <w:highlight w:val="yellow"/>
+        </w:rPr>
+        <w:t>-</w:t>
+      </w:r>
+      <w:proofErr w:type="spellStart"/>
+      <w:r>
+        <w:rPr>
+          <w:sz w:val="24"/>
+          <w:szCs w:val="24"/>
+          <w:highlight w:val="yellow"/>
+        </w:rPr>
+        <w:t>beauty</w:t>
+      </w:r>
+      <w:proofErr w:type="spellEnd"/>
+      <w:r>
+        <w:rPr>
+          <w:sz w:val="24"/>
+          <w:szCs w:val="24"/>
+          <w:highlight w:val="yellow"/>
+        </w:rPr>
+        <w:t xml:space="preserve"> </w:t>
+      </w:r>
+      <w:proofErr w:type="spellStart"/>
+      <w:r>
+        <w:rPr>
+          <w:sz w:val="24"/>
+          <w:szCs w:val="24"/>
+          <w:highlight w:val="yellow"/>
+        </w:rPr>
+        <w:t>contest</w:t>
+      </w:r>
+      <w:proofErr w:type="spellEnd"/>
+      <w:r>
+        <w:rPr>
+          <w:sz w:val="24"/>
+          <w:szCs w:val="24"/>
+          <w:highlight w:val="yellow"/>
+        </w:rPr>
+        <w:t xml:space="preserve"> que se llevaron a cabo en este trabajo de tesis se realizaron con grupos de únicamente tres participantes. Esta decisión obedeció principalmente a mantener la misma cantidad de jugadores con y sin experiencia que reporta </w:t>
+      </w:r>
+      <w:proofErr w:type="spellStart"/>
+      <w:r>
+        <w:rPr>
+          <w:sz w:val="24"/>
+          <w:szCs w:val="24"/>
+          <w:highlight w:val="yellow"/>
+        </w:rPr>
+        <w:t>Slonim</w:t>
+      </w:r>
+      <w:proofErr w:type="spellEnd"/>
+      <w:r>
+        <w:rPr>
+          <w:sz w:val="24"/>
+          <w:szCs w:val="24"/>
+          <w:highlight w:val="yellow"/>
+        </w:rPr>
+        <w:t xml:space="preserve"> (2005)</w:t>
+      </w:r>
+      <w:r>
+        <w:rPr>
+          <w:sz w:val="24"/>
+          <w:szCs w:val="24"/>
+          <w:highlight w:val="yellow"/>
+        </w:rPr>
+        <w:t>, además de facilitar la provocación de creencias al contar con grupos pequeños</w:t>
+      </w:r>
+      <w:r>
+        <w:rPr>
+          <w:sz w:val="24"/>
+          <w:szCs w:val="24"/>
+          <w:highlight w:val="yellow"/>
+        </w:rPr>
+        <w:t xml:space="preserve">. Se realizaron 10 sesiones experimentales porque se consideró que esta cantidad sería suficiente para observar resultados significativos, de acuerdo con diseños experimentales similares presentes en la literatura (Ho, </w:t>
+      </w:r>
+      <w:proofErr w:type="spellStart"/>
+      <w:r>
+        <w:rPr>
+          <w:sz w:val="24"/>
+          <w:szCs w:val="24"/>
+          <w:highlight w:val="yellow"/>
+        </w:rPr>
+        <w:t>Camerer</w:t>
+      </w:r>
+      <w:proofErr w:type="spellEnd"/>
+      <w:r>
+        <w:rPr>
+          <w:sz w:val="24"/>
+          <w:szCs w:val="24"/>
+          <w:highlight w:val="yellow"/>
+        </w:rPr>
+        <w:t xml:space="preserve"> &amp; </w:t>
+      </w:r>
+      <w:proofErr w:type="spellStart"/>
+      <w:r>
+        <w:rPr>
+          <w:sz w:val="24"/>
+          <w:szCs w:val="24"/>
+          <w:highlight w:val="yellow"/>
+        </w:rPr>
+        <w:t>Weigelt</w:t>
+      </w:r>
+      <w:proofErr w:type="spellEnd"/>
+      <w:r>
+        <w:rPr>
+          <w:sz w:val="24"/>
+          <w:szCs w:val="24"/>
+          <w:highlight w:val="yellow"/>
+        </w:rPr>
+        <w:t xml:space="preserve">, 1998, </w:t>
+      </w:r>
+      <w:proofErr w:type="spellStart"/>
+      <w:r>
+        <w:rPr>
+          <w:sz w:val="24"/>
+          <w:szCs w:val="24"/>
+          <w:highlight w:val="yellow"/>
+        </w:rPr>
+        <w:t>Kocher</w:t>
+      </w:r>
+      <w:proofErr w:type="spellEnd"/>
+      <w:r>
+        <w:rPr>
+          <w:sz w:val="24"/>
+          <w:szCs w:val="24"/>
+          <w:highlight w:val="yellow"/>
+        </w:rPr>
+        <w:t xml:space="preserve">, </w:t>
+      </w:r>
+      <w:proofErr w:type="spellStart"/>
+      <w:r>
+        <w:rPr>
+          <w:sz w:val="24"/>
+          <w:szCs w:val="24"/>
+          <w:highlight w:val="yellow"/>
+        </w:rPr>
+        <w:t>Sutter</w:t>
+      </w:r>
+      <w:proofErr w:type="spellEnd"/>
+      <w:r>
+        <w:rPr>
+          <w:sz w:val="24"/>
+          <w:szCs w:val="24"/>
+          <w:highlight w:val="yellow"/>
+        </w:rPr>
+        <w:t xml:space="preserve"> &amp; </w:t>
+      </w:r>
+      <w:proofErr w:type="spellStart"/>
+      <w:r>
+        <w:rPr>
+          <w:sz w:val="24"/>
+          <w:szCs w:val="24"/>
+          <w:highlight w:val="yellow"/>
+        </w:rPr>
+        <w:t>Wakolbinger</w:t>
+      </w:r>
+      <w:proofErr w:type="spellEnd"/>
+      <w:r>
+        <w:rPr>
+          <w:sz w:val="24"/>
+          <w:szCs w:val="24"/>
+          <w:highlight w:val="yellow"/>
+        </w:rPr>
+        <w:t xml:space="preserve">, 2007, </w:t>
+      </w:r>
+      <w:proofErr w:type="spellStart"/>
+      <w:r>
+        <w:rPr>
+          <w:sz w:val="24"/>
+          <w:szCs w:val="24"/>
+          <w:highlight w:val="yellow"/>
+        </w:rPr>
+        <w:t>Slonim</w:t>
+      </w:r>
+      <w:proofErr w:type="spellEnd"/>
+      <w:r>
+        <w:rPr>
+          <w:sz w:val="24"/>
+          <w:szCs w:val="24"/>
+          <w:highlight w:val="yellow"/>
+        </w:rPr>
+        <w:t xml:space="preserve">, 2005). Adicionalmente, la repetición del juego por 4 </w:t>
+      </w:r>
+      <w:r>
+        <w:rPr>
+          <w:sz w:val="24"/>
+          <w:szCs w:val="24"/>
+          <w:highlight w:val="yellow"/>
+        </w:rPr>
+        <w:lastRenderedPageBreak/>
+        <w:t xml:space="preserve">periodos en cada </w:t>
+      </w:r>
+      <w:proofErr w:type="spellStart"/>
+      <w:r>
+        <w:rPr>
+          <w:sz w:val="24"/>
+          <w:szCs w:val="24"/>
+          <w:highlight w:val="yellow"/>
+        </w:rPr>
+        <w:t>subjuego</w:t>
+      </w:r>
+      <w:proofErr w:type="spellEnd"/>
+      <w:r>
+        <w:rPr>
+          <w:sz w:val="24"/>
+          <w:szCs w:val="24"/>
+          <w:highlight w:val="yellow"/>
+        </w:rPr>
+        <w:t xml:space="preserve"> permitió detectar aquellos participantes que no tienen una estructura discernible en sus elecciones.</w:t>
+      </w:r>
     </w:p>
     <w:p>
       <w:pPr>
@@ -35462,24 +35651,245 @@
         <w:rPr>
           <w:sz w:val="24"/>
           <w:szCs w:val="24"/>
-          <w:highlight w:val="cyan"/>
+          <w:highlight w:val="yellow"/>
         </w:rPr>
       </w:pPr>
       <w:r>
         <w:rPr>
           <w:sz w:val="24"/>
           <w:szCs w:val="24"/>
-          <w:highlight w:val="cyan"/>
-        </w:rPr>
-        <w:t>Para conclusiones: Hay evidencia de que el aprendizaje tiende a converger al equilibrio. Si no hay aprendizaje, equilibrio se justifica vía pensamiento estratégico.</w:t>
-      </w:r>
-      <w:r>
-        <w:rPr>
-          <w:sz w:val="24"/>
-          <w:szCs w:val="24"/>
-          <w:highlight w:val="cyan"/>
-        </w:rPr>
-        <w:t xml:space="preserve"> (Crawford)</w:t>
+          <w:highlight w:val="yellow"/>
+        </w:rPr>
+        <w:t xml:space="preserve">Se considera que el diseño experimental es poderoso en tanto que la inclusión de un segundo </w:t>
+      </w:r>
+      <w:proofErr w:type="spellStart"/>
+      <w:r>
+        <w:rPr>
+          <w:sz w:val="24"/>
+          <w:szCs w:val="24"/>
+          <w:highlight w:val="yellow"/>
+        </w:rPr>
+        <w:t>subjuego</w:t>
+      </w:r>
+      <w:proofErr w:type="spellEnd"/>
+      <w:r>
+        <w:rPr>
+          <w:sz w:val="24"/>
+          <w:szCs w:val="24"/>
+          <w:highlight w:val="yellow"/>
+        </w:rPr>
+        <w:t xml:space="preserve"> en el que nuevos jugadores entran en el juego permite:</w:t>
+      </w:r>
+    </w:p>
+    <w:p>
+      <w:pPr>
+        <w:pStyle w:val="Prrafodelista"/>
+        <w:numPr>
+          <w:ilvl w:val="0"/>
+          <w:numId w:val="4"/>
+        </w:numPr>
+        <w:jc w:val="both"/>
+        <w:rPr>
+          <w:sz w:val="24"/>
+          <w:szCs w:val="24"/>
+          <w:highlight w:val="yellow"/>
+        </w:rPr>
+      </w:pPr>
+      <w:r>
+        <w:rPr>
+          <w:sz w:val="24"/>
+          <w:szCs w:val="24"/>
+          <w:highlight w:val="yellow"/>
+        </w:rPr>
+        <w:t>Realizar medidas repetidas de las creencias y elecciones del participante A en dos momentos diferentes (cuando aún no cuenta con experiencia y cuando ya la ha adquirido).</w:t>
+      </w:r>
+    </w:p>
+    <w:p>
+      <w:pPr>
+        <w:pStyle w:val="Prrafodelista"/>
+        <w:numPr>
+          <w:ilvl w:val="0"/>
+          <w:numId w:val="4"/>
+        </w:numPr>
+        <w:jc w:val="both"/>
+        <w:rPr>
+          <w:sz w:val="24"/>
+          <w:szCs w:val="24"/>
+          <w:highlight w:val="yellow"/>
+        </w:rPr>
+      </w:pPr>
+      <w:r>
+        <w:rPr>
+          <w:sz w:val="24"/>
+          <w:szCs w:val="24"/>
+          <w:highlight w:val="yellow"/>
+        </w:rPr>
+        <w:t>Incrementar el tamaño de la muestra de jugadores sin experiencia.</w:t>
+      </w:r>
+    </w:p>
+    <w:p>
+      <w:pPr>
+        <w:pStyle w:val="Prrafodelista"/>
+        <w:numPr>
+          <w:ilvl w:val="0"/>
+          <w:numId w:val="4"/>
+        </w:numPr>
+        <w:jc w:val="both"/>
+        <w:rPr>
+          <w:sz w:val="24"/>
+          <w:szCs w:val="24"/>
+          <w:highlight w:val="yellow"/>
+        </w:rPr>
+      </w:pPr>
+      <w:r>
+        <w:rPr>
+          <w:sz w:val="24"/>
+          <w:szCs w:val="24"/>
+          <w:highlight w:val="yellow"/>
+        </w:rPr>
+        <w:t xml:space="preserve">Producir el efecto de </w:t>
+      </w:r>
+      <w:proofErr w:type="spellStart"/>
+      <w:r>
+        <w:rPr>
+          <w:sz w:val="24"/>
+          <w:szCs w:val="24"/>
+          <w:highlight w:val="yellow"/>
+        </w:rPr>
+        <w:t>reset</w:t>
+      </w:r>
+      <w:proofErr w:type="spellEnd"/>
+      <w:r>
+        <w:rPr>
+          <w:sz w:val="24"/>
+          <w:szCs w:val="24"/>
+          <w:highlight w:val="yellow"/>
+        </w:rPr>
+        <w:t xml:space="preserve"> que permite afirmar que los resultados observados no se deben a la tendencia hacia el equilibrio que </w:t>
+      </w:r>
+      <w:r>
+        <w:rPr>
+          <w:sz w:val="24"/>
+          <w:szCs w:val="24"/>
+          <w:highlight w:val="yellow"/>
+        </w:rPr>
+        <w:t>se presenta en</w:t>
+      </w:r>
+      <w:r>
+        <w:rPr>
+          <w:sz w:val="24"/>
+          <w:szCs w:val="24"/>
+          <w:highlight w:val="yellow"/>
+        </w:rPr>
+        <w:t xml:space="preserve"> juegos repetidos</w:t>
+      </w:r>
+      <w:r>
+        <w:rPr>
+          <w:sz w:val="24"/>
+          <w:szCs w:val="24"/>
+          <w:highlight w:val="yellow"/>
+        </w:rPr>
+        <w:t xml:space="preserve"> de </w:t>
+      </w:r>
+      <w:r>
+        <w:rPr>
+          <w:i/>
+          <w:sz w:val="24"/>
+          <w:szCs w:val="24"/>
+          <w:highlight w:val="yellow"/>
+        </w:rPr>
+        <w:t>p</w:t>
+      </w:r>
+      <w:r>
+        <w:rPr>
+          <w:sz w:val="24"/>
+          <w:szCs w:val="24"/>
+          <w:highlight w:val="yellow"/>
+        </w:rPr>
+        <w:t>-</w:t>
+      </w:r>
+      <w:proofErr w:type="spellStart"/>
+      <w:r>
+        <w:rPr>
+          <w:sz w:val="24"/>
+          <w:szCs w:val="24"/>
+          <w:highlight w:val="yellow"/>
+        </w:rPr>
+        <w:t>beauty</w:t>
+      </w:r>
+      <w:proofErr w:type="spellEnd"/>
+      <w:r>
+        <w:rPr>
+          <w:sz w:val="24"/>
+          <w:szCs w:val="24"/>
+          <w:highlight w:val="yellow"/>
+        </w:rPr>
+        <w:t xml:space="preserve"> </w:t>
+      </w:r>
+      <w:proofErr w:type="spellStart"/>
+      <w:r>
+        <w:rPr>
+          <w:sz w:val="24"/>
+          <w:szCs w:val="24"/>
+          <w:highlight w:val="yellow"/>
+        </w:rPr>
+        <w:t>contest</w:t>
+      </w:r>
+      <w:proofErr w:type="spellEnd"/>
+      <w:r>
+        <w:rPr>
+          <w:sz w:val="24"/>
+          <w:szCs w:val="24"/>
+          <w:highlight w:val="yellow"/>
+        </w:rPr>
+        <w:t>.</w:t>
+      </w:r>
+    </w:p>
+    <w:p>
+      <w:pPr>
+        <w:pStyle w:val="Prrafodelista"/>
+        <w:numPr>
+          <w:ilvl w:val="0"/>
+          <w:numId w:val="4"/>
+        </w:numPr>
+        <w:jc w:val="both"/>
+        <w:rPr>
+          <w:sz w:val="24"/>
+          <w:szCs w:val="24"/>
+          <w:highlight w:val="yellow"/>
+        </w:rPr>
+      </w:pPr>
+      <w:r>
+        <w:rPr>
+          <w:sz w:val="24"/>
+          <w:szCs w:val="24"/>
+          <w:highlight w:val="yellow"/>
+        </w:rPr>
+        <w:t>Al sustituir a los jugadores con los que juega el par</w:t>
+      </w:r>
+      <w:r>
+        <w:rPr>
+          <w:sz w:val="24"/>
+          <w:szCs w:val="24"/>
+          <w:highlight w:val="yellow"/>
+        </w:rPr>
+        <w:t>ticipante A, se garantiza que el incremento observado en su</w:t>
+      </w:r>
+      <w:r>
+        <w:rPr>
+          <w:sz w:val="24"/>
+          <w:szCs w:val="24"/>
+          <w:highlight w:val="yellow"/>
+        </w:rPr>
+        <w:t xml:space="preserve"> nivel de consistencia no</w:t>
+      </w:r>
+      <w:r>
+        <w:rPr>
+          <w:sz w:val="24"/>
+          <w:szCs w:val="24"/>
+          <w:highlight w:val="yellow"/>
+        </w:rPr>
+        <w:t xml:space="preserve"> es resultado de la retroalimentación que obtiene sobre la conducta de los otros jugadores.</w:t>
       </w:r>
     </w:p>
     <w:p>
@@ -35494,9 +35904,9 @@
         <w:rPr>
           <w:sz w:val="24"/>
           <w:szCs w:val="24"/>
-          <w:highlight w:val="cyan"/>
-        </w:rPr>
-        <w:t>¿Con aprendizaje se actualizan las creencias sobre las estrategias del oponente?</w:t>
+          <w:highlight w:val="yellow"/>
+        </w:rPr>
+        <w:t xml:space="preserve">Gracias a estos elementos es posible atribuir los resultados obtenidos a la experiencia. </w:t>
       </w:r>
     </w:p>
     <w:p>
@@ -35505,17 +35915,33 @@
         <w:rPr>
           <w:sz w:val="24"/>
           <w:szCs w:val="24"/>
-          <w:highlight w:val="cyan"/>
+          <w:highlight w:val="yellow"/>
         </w:rPr>
       </w:pPr>
-      <w:r>
-        <w:rPr>
-          <w:sz w:val="24"/>
-          <w:szCs w:val="24"/>
-          <w:highlight w:val="cyan"/>
-        </w:rPr>
-        <w:lastRenderedPageBreak/>
-        <w:t>Pensamiento de los jugadores es heterogéneo, así que los modelos no deben imponer homogeneidad. Es razonable tratar conducta que no tiene estructura discernible como errores.</w:t>
+      <w:commentRangeStart w:id="7"/>
+      <w:r>
+        <w:rPr>
+          <w:sz w:val="24"/>
+          <w:szCs w:val="24"/>
+          <w:highlight w:val="yellow"/>
+        </w:rPr>
+        <w:t>Los</w:t>
+      </w:r>
+      <w:commentRangeEnd w:id="7"/>
+      <w:r>
+        <w:rPr>
+          <w:rStyle w:val="Refdecomentario"/>
+          <w:highlight w:val="yellow"/>
+        </w:rPr>
+        <w:commentReference w:id="7"/>
+      </w:r>
+      <w:r>
+        <w:rPr>
+          <w:sz w:val="24"/>
+          <w:szCs w:val="24"/>
+          <w:highlight w:val="yellow"/>
+        </w:rPr>
+        <w:t xml:space="preserve"> resultados obtenidos tienen implicaciones respecto a la pregunta de investigación de esta tesis y la literatura en teoría de juegos y razonamiento iterado.</w:t>
       </w:r>
     </w:p>
     <w:p>
@@ -35524,63 +35950,53 @@
         <w:rPr>
           <w:sz w:val="24"/>
           <w:szCs w:val="24"/>
-          <w:highlight w:val="cyan"/>
+          <w:highlight w:val="yellow"/>
         </w:rPr>
       </w:pPr>
       <w:r>
         <w:rPr>
           <w:sz w:val="24"/>
           <w:szCs w:val="24"/>
-          <w:highlight w:val="cyan"/>
-        </w:rPr>
-        <w:t>YO: Tal vez concluir que creencias y elecciones convergen conforme se vuelve clara la situación y el nivel de los otros</w:t>
-      </w:r>
-      <w:proofErr w:type="gramStart"/>
-      <w:r>
-        <w:rPr>
-          <w:sz w:val="24"/>
-          <w:szCs w:val="24"/>
-          <w:highlight w:val="cyan"/>
-        </w:rPr>
-        <w:t>?</w:t>
-      </w:r>
-      <w:proofErr w:type="gramEnd"/>
-      <w:r>
-        <w:rPr>
-          <w:sz w:val="24"/>
-          <w:szCs w:val="24"/>
-          <w:highlight w:val="cyan"/>
-        </w:rPr>
-        <w:t xml:space="preserve"> No basta con entender el juego, hay que entender a los otros jugadores. Para </w:t>
+          <w:highlight w:val="yellow"/>
+        </w:rPr>
+        <w:t xml:space="preserve">A partir de sus resultados, </w:t>
       </w:r>
       <w:proofErr w:type="spellStart"/>
       <w:r>
         <w:rPr>
           <w:sz w:val="24"/>
           <w:szCs w:val="24"/>
-          <w:highlight w:val="cyan"/>
-        </w:rPr>
-        <w:t>Slonim</w:t>
+          <w:highlight w:val="yellow"/>
+        </w:rPr>
+        <w:t>Lahav</w:t>
       </w:r>
       <w:proofErr w:type="spellEnd"/>
       <w:r>
         <w:rPr>
           <w:sz w:val="24"/>
           <w:szCs w:val="24"/>
-          <w:highlight w:val="cyan"/>
-        </w:rPr>
-        <w:t>, la experiencia agiliza la tasa de aprendizaje</w:t>
-      </w:r>
-      <w:proofErr w:type="gramStart"/>
-      <w:r>
-        <w:rPr>
-          <w:sz w:val="24"/>
-          <w:szCs w:val="24"/>
-          <w:highlight w:val="cyan"/>
-        </w:rPr>
-        <w:t>!!!!</w:t>
-      </w:r>
-      <w:proofErr w:type="gramEnd"/>
+          <w:highlight w:val="yellow"/>
+        </w:rPr>
+        <w:t xml:space="preserve"> (2015) concluye que es dudoso que haya consistencia entre creencias y elecciones, y que el nivel de sofisticación de las personas no puede estimarse a partir de sus creencias ya que estas no son un reflejo correcto de sus elecciones. El autor propone como posibles causas una “anomalía conductual” o el malentendido de las instrucciones, y reconoce la necesidad de seguir investigando. Por su parte, Costa-Gomes y </w:t>
+      </w:r>
+      <w:proofErr w:type="spellStart"/>
+      <w:r>
+        <w:rPr>
+          <w:sz w:val="24"/>
+          <w:szCs w:val="24"/>
+          <w:highlight w:val="yellow"/>
+        </w:rPr>
+        <w:t>Weizsäcker</w:t>
+      </w:r>
+      <w:proofErr w:type="spellEnd"/>
+      <w:r>
+        <w:rPr>
+          <w:sz w:val="24"/>
+          <w:szCs w:val="24"/>
+          <w:highlight w:val="yellow"/>
+        </w:rPr>
+        <w:t xml:space="preserve"> (2008), que estudiaron juegos con creencias provocadas en los que los jugadores no recibían retroalimentación, también encontraron que las elecciones de los participantes no eran consistentes con sus creencias; al respecto concluyen que no es posible asumir que las elecciones de las personas son dirigidas por las creencias que tienen sobre los otros jugadores, por lo menos en juegos complejos con ausencia de retroalimentación, y que la construcción de expectativas sobre la conducta de otros jugadores es un proceso de aprendizaje a partir de retroalimentación e interacciones repetidas.</w:t>
+      </w:r>
     </w:p>
     <w:p>
       <w:pPr>
@@ -35588,33 +36004,52 @@
         <w:rPr>
           <w:sz w:val="24"/>
           <w:szCs w:val="24"/>
+          <w:highlight w:val="yellow"/>
         </w:rPr>
       </w:pPr>
       <w:r>
         <w:rPr>
           <w:sz w:val="24"/>
           <w:szCs w:val="24"/>
-          <w:highlight w:val="cyan"/>
-        </w:rPr>
-        <w:t xml:space="preserve">Aunque el equilibrio de Nash es un modelo de pensamiento estratégico, investigaciones experimentales muestran que las respuestas iniciales de los participantes en juegos se desvían del equilibrio pero lo hacen de forma sistemática/ con un componente estructural que se puede modelar. Los participantes evitan razonamiento fijo o razonamiento iterado infinito (ambos los requiere el equilibrio) y a cambio prefieren reglas de dedo de nivel k que fijan sus creencias de forma instintiva de acuerdo al juego, y luego lo ajustan mediante respuestas óptimas iteradas. Estos modelos son mejores para predecir la conducta, predicen desviaciones, frecuencias y causas de estas. Pueden resolver problemas empíricos (conclusión de Crawford and </w:t>
+          <w:highlight w:val="yellow"/>
+        </w:rPr>
+        <w:t xml:space="preserve">Dado que los grupos de jugadores en el experimento de </w:t>
       </w:r>
       <w:proofErr w:type="spellStart"/>
       <w:r>
         <w:rPr>
           <w:sz w:val="24"/>
           <w:szCs w:val="24"/>
-          <w:highlight w:val="cyan"/>
-        </w:rPr>
-        <w:t>co</w:t>
+          <w:highlight w:val="yellow"/>
+        </w:rPr>
+        <w:t>Lahav</w:t>
       </w:r>
       <w:proofErr w:type="spellEnd"/>
       <w:r>
         <w:rPr>
           <w:sz w:val="24"/>
           <w:szCs w:val="24"/>
-          <w:highlight w:val="cyan"/>
-        </w:rPr>
-        <w:t>.).</w:t>
+          <w:highlight w:val="yellow"/>
+        </w:rPr>
+        <w:t xml:space="preserve"> (2015) son muy grandes, resulta difícil asumir que los jugadores tienen expectativas individuales sobre las elecciones de cada jugador, mientras que en el experimento de Costa-Gomes y </w:t>
+      </w:r>
+      <w:proofErr w:type="spellStart"/>
+      <w:r>
+        <w:rPr>
+          <w:sz w:val="24"/>
+          <w:szCs w:val="24"/>
+          <w:highlight w:val="yellow"/>
+        </w:rPr>
+        <w:t>Weizsäcker</w:t>
+      </w:r>
+      <w:proofErr w:type="spellEnd"/>
+      <w:r>
+        <w:rPr>
+          <w:sz w:val="24"/>
+          <w:szCs w:val="24"/>
+          <w:highlight w:val="yellow"/>
+        </w:rPr>
+        <w:t xml:space="preserve"> (2008), aunque los juegos eran de solo dos participantes, se evitó la retroalimentación, lo que previno que se crearan expectativas sobre el otro jugador.</w:t>
       </w:r>
     </w:p>
     <w:p>
@@ -35623,8 +36058,44 @@
         <w:rPr>
           <w:sz w:val="24"/>
           <w:szCs w:val="24"/>
+          <w:highlight w:val="yellow"/>
         </w:rPr>
       </w:pPr>
+      <w:r>
+        <w:rPr>
+          <w:sz w:val="24"/>
+          <w:szCs w:val="24"/>
+          <w:highlight w:val="yellow"/>
+        </w:rPr>
+        <w:t xml:space="preserve">En contraste, en el presente experimento los grupos de jugadores fueron pequeños y se permitió la retroalimentación al final de cada periodo de juego, lo que permitió que se </w:t>
+      </w:r>
+      <w:r>
+        <w:rPr>
+          <w:sz w:val="24"/>
+          <w:szCs w:val="24"/>
+          <w:highlight w:val="yellow"/>
+        </w:rPr>
+        <w:lastRenderedPageBreak/>
+        <w:t xml:space="preserve">crearan expectativas sobre los otros jugadores. Sin embargo, la formación de expectativas no es suficiente para explicar el incremento en la consistencia de los jugadores; en el segundo </w:t>
+      </w:r>
+      <w:proofErr w:type="spellStart"/>
+      <w:r>
+        <w:rPr>
+          <w:sz w:val="24"/>
+          <w:szCs w:val="24"/>
+          <w:highlight w:val="yellow"/>
+        </w:rPr>
+        <w:t>subjuego</w:t>
+      </w:r>
+      <w:proofErr w:type="spellEnd"/>
+      <w:r>
+        <w:rPr>
+          <w:sz w:val="24"/>
+          <w:szCs w:val="24"/>
+          <w:highlight w:val="yellow"/>
+        </w:rPr>
+        <w:t xml:space="preserve"> nuevos jugadores entran en el juego, pero el incremento en la consistencia se mantiene.</w:t>
+      </w:r>
     </w:p>
     <w:p>
       <w:pPr>
@@ -35632,42 +36103,119 @@
         <w:rPr>
           <w:sz w:val="24"/>
           <w:szCs w:val="24"/>
-          <w:highlight w:val="cyan"/>
+          <w:highlight w:val="yellow"/>
         </w:rPr>
       </w:pPr>
       <w:r>
         <w:rPr>
           <w:sz w:val="24"/>
           <w:szCs w:val="24"/>
-          <w:highlight w:val="cyan"/>
-        </w:rPr>
-        <w:t>Este resultado p</w:t>
-      </w:r>
-      <w:r>
-        <w:rPr>
-          <w:sz w:val="24"/>
-          <w:szCs w:val="24"/>
-          <w:highlight w:val="cyan"/>
-        </w:rPr>
-        <w:t xml:space="preserve">one en duda que la situación causa creencias que causan decisiones. Sugiere que la regla de decisión es la base, y junto con la situación </w:t>
-      </w:r>
-      <w:proofErr w:type="gramStart"/>
-      <w:r>
-        <w:rPr>
-          <w:sz w:val="24"/>
-          <w:szCs w:val="24"/>
-          <w:highlight w:val="cyan"/>
-        </w:rPr>
-        <w:t>influye</w:t>
-      </w:r>
-      <w:proofErr w:type="gramEnd"/>
-      <w:r>
-        <w:rPr>
-          <w:sz w:val="24"/>
-          <w:szCs w:val="24"/>
-          <w:highlight w:val="cyan"/>
-        </w:rPr>
-        <w:t xml:space="preserve"> las creencias y decisiones. No puede afirmarse que las decisiones son la mejor respuesta a las creencias declaradas.</w:t>
+          <w:highlight w:val="yellow"/>
+        </w:rPr>
+        <w:t xml:space="preserve">Que el aumento en la consistencia entre creencias y elecciones del participante A se mantenga a pesar de que los otros jugadores son sustituidos en el segundo </w:t>
+      </w:r>
+      <w:proofErr w:type="spellStart"/>
+      <w:r>
+        <w:rPr>
+          <w:sz w:val="24"/>
+          <w:szCs w:val="24"/>
+          <w:highlight w:val="yellow"/>
+        </w:rPr>
+        <w:t>subjuego</w:t>
+      </w:r>
+      <w:proofErr w:type="spellEnd"/>
+      <w:r>
+        <w:rPr>
+          <w:sz w:val="24"/>
+          <w:szCs w:val="24"/>
+          <w:highlight w:val="yellow"/>
+        </w:rPr>
+        <w:t xml:space="preserve">, se puede atribuir a la experiencia, ya que de acuerdo con las conclusiones de </w:t>
+      </w:r>
+      <w:proofErr w:type="spellStart"/>
+      <w:r>
+        <w:rPr>
+          <w:sz w:val="24"/>
+          <w:szCs w:val="24"/>
+          <w:highlight w:val="yellow"/>
+        </w:rPr>
+        <w:t>Slonim</w:t>
+      </w:r>
+      <w:proofErr w:type="spellEnd"/>
+      <w:r>
+        <w:rPr>
+          <w:sz w:val="24"/>
+          <w:szCs w:val="24"/>
+          <w:highlight w:val="yellow"/>
+        </w:rPr>
+        <w:t xml:space="preserve"> (2005), adquirir experiencia acelera la tasa de aprendizaje en un juego, o en juegos similares. Esto se vio reflejado en sus resultados; luego del primer </w:t>
+      </w:r>
+      <w:proofErr w:type="spellStart"/>
+      <w:r>
+        <w:rPr>
+          <w:sz w:val="24"/>
+          <w:szCs w:val="24"/>
+          <w:highlight w:val="yellow"/>
+        </w:rPr>
+        <w:t>subjuego</w:t>
+      </w:r>
+      <w:proofErr w:type="spellEnd"/>
+      <w:r>
+        <w:rPr>
+          <w:sz w:val="24"/>
+          <w:szCs w:val="24"/>
+          <w:highlight w:val="yellow"/>
+        </w:rPr>
+        <w:t xml:space="preserve">, la convergencia al equilibrio fue más rápida y los jugadores con experiencia mantuvieron una ventaja en el juego, aunque jugaron con personas nuevas. En palabras de </w:t>
+      </w:r>
+      <w:r>
+        <w:rPr>
+          <w:color w:val="222222"/>
+          <w:sz w:val="24"/>
+          <w:szCs w:val="24"/>
+          <w:highlight w:val="yellow"/>
+        </w:rPr>
+        <w:t xml:space="preserve">Ho, T. H., </w:t>
+      </w:r>
+      <w:proofErr w:type="spellStart"/>
+      <w:r>
+        <w:rPr>
+          <w:color w:val="222222"/>
+          <w:sz w:val="24"/>
+          <w:szCs w:val="24"/>
+          <w:highlight w:val="yellow"/>
+        </w:rPr>
+        <w:t>Camerer</w:t>
+      </w:r>
+      <w:proofErr w:type="spellEnd"/>
+      <w:r>
+        <w:rPr>
+          <w:color w:val="222222"/>
+          <w:sz w:val="24"/>
+          <w:szCs w:val="24"/>
+          <w:highlight w:val="yellow"/>
+        </w:rPr>
+        <w:t xml:space="preserve">, C., &amp; </w:t>
+      </w:r>
+      <w:proofErr w:type="spellStart"/>
+      <w:r>
+        <w:rPr>
+          <w:color w:val="222222"/>
+          <w:sz w:val="24"/>
+          <w:szCs w:val="24"/>
+          <w:highlight w:val="yellow"/>
+        </w:rPr>
+        <w:t>Weigelt</w:t>
+      </w:r>
+      <w:proofErr w:type="spellEnd"/>
+      <w:r>
+        <w:rPr>
+          <w:color w:val="222222"/>
+          <w:sz w:val="24"/>
+          <w:szCs w:val="24"/>
+          <w:highlight w:val="yellow"/>
+        </w:rPr>
+        <w:t>, K., 1998, los jugadores “aprenden a aprender”.</w:t>
       </w:r>
     </w:p>
     <w:p>
@@ -35676,34 +36224,182 @@
         <w:rPr>
           <w:sz w:val="24"/>
           <w:szCs w:val="24"/>
+        </w:rPr>
+      </w:pPr>
+      <w:r>
+        <w:rPr>
+          <w:sz w:val="24"/>
+          <w:szCs w:val="24"/>
           <w:highlight w:val="yellow"/>
         </w:rPr>
-      </w:pPr>
+        <w:t xml:space="preserve">Se puede distinguir el efecto de la experiencia del de la formación de expectativas sobre las estrategias de los otros jugadores, considerando que el efecto de la consistencia se mantiene aunque los demás jugadores cambien. Aunque las expectativas que se tiene sobre los nuevos jugadores sean similares a las que se tenían sobre los jugadores anteriores (en el periodo equivalente), y las creencias no acierten a las elecciones reales, la consistencia se mantiene porque se ha adquirido experiencia sobre el juego en sí mismo, sus reglas y la forma en que las personas las aprenden. Esto se alinea con las conclusiones de Costa-Gomes &amp; </w:t>
+      </w:r>
+      <w:proofErr w:type="spellStart"/>
       <w:r>
         <w:rPr>
           <w:sz w:val="24"/>
           <w:szCs w:val="24"/>
           <w:highlight w:val="yellow"/>
         </w:rPr>
-        <w:t>Sobre el diseño, tamaño de la muestra, medidas repetidas, poder del diseño.</w:t>
+        <w:t>Weizsäcker</w:t>
+      </w:r>
+      <w:proofErr w:type="spellEnd"/>
+      <w:r>
+        <w:rPr>
+          <w:sz w:val="24"/>
+          <w:szCs w:val="24"/>
+          <w:highlight w:val="yellow"/>
+        </w:rPr>
+        <w:t xml:space="preserve"> (2008), que la situación (el contexto) marca la pauta para creencias y elecciones simultáneamente, en lugar del supuesto de que la situación influye en las creencias y estas a su vez influyen en las elecciones.</w:t>
       </w:r>
     </w:p>
     <w:p>
       <w:pPr>
         <w:jc w:val="both"/>
         <w:rPr>
+          <w:color w:val="222222"/>
           <w:sz w:val="24"/>
           <w:szCs w:val="24"/>
         </w:rPr>
       </w:pPr>
       <w:r>
         <w:rPr>
+          <w:color w:val="222222"/>
           <w:sz w:val="24"/>
           <w:szCs w:val="24"/>
           <w:highlight w:val="yellow"/>
         </w:rPr>
-        <w:t>Se utilizaron solo 4 periodos en lugar de 5 para que los valores no se acercaran demasiado a 0 y aun así se tuviera más experiencia.</w:t>
-      </w:r>
+        <w:t xml:space="preserve">Crawford, Costa-Gomes, &amp; </w:t>
+      </w:r>
+      <w:proofErr w:type="spellStart"/>
+      <w:r>
+        <w:rPr>
+          <w:color w:val="222222"/>
+          <w:sz w:val="24"/>
+          <w:szCs w:val="24"/>
+          <w:highlight w:val="yellow"/>
+        </w:rPr>
+        <w:t>Iriberri</w:t>
+      </w:r>
+      <w:proofErr w:type="spellEnd"/>
+      <w:r>
+        <w:rPr>
+          <w:color w:val="222222"/>
+          <w:sz w:val="24"/>
+          <w:szCs w:val="24"/>
+          <w:highlight w:val="yellow"/>
+        </w:rPr>
+        <w:t xml:space="preserve"> (2013) en su revisión de modelos de no-equilibrio en teoría de juegos, concluyen que aunque existe evidencia experimental de que las personas se desvían del equilibrio de Nash, lo hacen de forma sistemática, con un componente estructural que se puede modelar; los modelos de nivel</w:t>
+      </w:r>
+      <w:r>
+        <w:rPr>
+          <w:i/>
+          <w:color w:val="222222"/>
+          <w:sz w:val="24"/>
+          <w:szCs w:val="24"/>
+          <w:highlight w:val="yellow"/>
+        </w:rPr>
+        <w:t>-k</w:t>
+      </w:r>
+      <w:r>
+        <w:rPr>
+          <w:color w:val="222222"/>
+          <w:sz w:val="24"/>
+          <w:szCs w:val="24"/>
+          <w:highlight w:val="yellow"/>
+        </w:rPr>
+        <w:t xml:space="preserve"> son los mejores para predecir la conducta en muchos juegos con este componente: predicen desviaciones, sus casusas y frecuencias, por lo que permiten responder problemas empíricos.</w:t>
+      </w:r>
+    </w:p>
+    <w:p>
+      <w:pPr>
+        <w:jc w:val="both"/>
+        <w:rPr>
+          <w:color w:val="222222"/>
+          <w:sz w:val="24"/>
+          <w:szCs w:val="24"/>
+        </w:rPr>
+      </w:pPr>
+      <w:r>
+        <w:rPr>
+          <w:sz w:val="24"/>
+          <w:szCs w:val="24"/>
+          <w:highlight w:val="yellow"/>
+        </w:rPr>
+        <w:t xml:space="preserve">En el presente experimento se replicó el efecto de </w:t>
+      </w:r>
+      <w:proofErr w:type="spellStart"/>
+      <w:r>
+        <w:rPr>
+          <w:sz w:val="24"/>
+          <w:szCs w:val="24"/>
+          <w:highlight w:val="yellow"/>
+        </w:rPr>
+        <w:t>reset</w:t>
+      </w:r>
+      <w:proofErr w:type="spellEnd"/>
+      <w:r>
+        <w:rPr>
+          <w:sz w:val="24"/>
+          <w:szCs w:val="24"/>
+          <w:highlight w:val="yellow"/>
+        </w:rPr>
+        <w:t xml:space="preserve"> observado por </w:t>
+      </w:r>
+      <w:proofErr w:type="spellStart"/>
+      <w:r>
+        <w:rPr>
+          <w:sz w:val="24"/>
+          <w:szCs w:val="24"/>
+          <w:highlight w:val="yellow"/>
+        </w:rPr>
+        <w:t>Slonim</w:t>
+      </w:r>
+      <w:proofErr w:type="spellEnd"/>
+      <w:r>
+        <w:rPr>
+          <w:sz w:val="24"/>
+          <w:szCs w:val="24"/>
+          <w:highlight w:val="yellow"/>
+        </w:rPr>
+        <w:t xml:space="preserve"> (2005). Se considera que este resultado es importante como evidencia a favor de los modelos de nivel-</w:t>
+      </w:r>
+      <w:r>
+        <w:rPr>
+          <w:i/>
+          <w:sz w:val="24"/>
+          <w:szCs w:val="24"/>
+          <w:highlight w:val="yellow"/>
+        </w:rPr>
+        <w:t>k</w:t>
+      </w:r>
+      <w:r>
+        <w:rPr>
+          <w:sz w:val="24"/>
+          <w:szCs w:val="24"/>
+          <w:highlight w:val="yellow"/>
+        </w:rPr>
+        <w:t xml:space="preserve">, que establecen que </w:t>
+      </w:r>
+      <w:r>
+        <w:rPr>
+          <w:color w:val="222222"/>
+          <w:sz w:val="24"/>
+          <w:szCs w:val="24"/>
+          <w:highlight w:val="yellow"/>
+        </w:rPr>
+        <w:t>las personas anclan sus creencias intuitivamente de acuerdo con el juego, y las van ajustando mediante respuestas óptimas iteradas. Se observó que la introducción de nuevos jugadores sin experiencia (en niveles cognitivos 0-1) hace que los jugadores experimentados se alejen del equilibrio de Nash y en su lugar respondan de forma óptima (en niveles cognitivos 1-2). Este resultado confirma la noción de que los jugadores experimentados son racionales pero sus creencias sobre los otros jugadores es que estos no lo son.</w:t>
+      </w:r>
+    </w:p>
+    <w:p>
+      <w:pPr>
+        <w:jc w:val="both"/>
+        <w:rPr>
+          <w:color w:val="222222"/>
+          <w:sz w:val="24"/>
+          <w:szCs w:val="24"/>
+        </w:rPr>
+      </w:pPr>
     </w:p>
     <w:p>
       <w:pPr>
@@ -35721,6 +36417,7 @@
           <w:sz w:val="24"/>
           <w:szCs w:val="24"/>
         </w:rPr>
+        <w:lastRenderedPageBreak/>
         <w:t>Referencias</w:t>
       </w:r>
     </w:p>
@@ -36937,7 +37634,6 @@
           <w:sz w:val="24"/>
           <w:szCs w:val="24"/>
         </w:rPr>
-        <w:lastRenderedPageBreak/>
         <w:t xml:space="preserve">Keynes, J. (1956). M. 1936. </w:t>
       </w:r>
       <w:proofErr w:type="spellStart"/>
@@ -37028,6 +37724,197 @@
           <w:szCs w:val="24"/>
         </w:rPr>
         <w:t>, 154-6.</w:t>
+      </w:r>
+    </w:p>
+    <w:p>
+      <w:pPr>
+        <w:numPr>
+          <w:ilvl w:val="0"/>
+          <w:numId w:val="3"/>
+        </w:numPr>
+        <w:spacing w:after="0"/>
+        <w:contextualSpacing/>
+        <w:jc w:val="both"/>
+        <w:rPr>
+          <w:sz w:val="24"/>
+          <w:szCs w:val="24"/>
+        </w:rPr>
+      </w:pPr>
+      <w:proofErr w:type="spellStart"/>
+      <w:r>
+        <w:rPr>
+          <w:sz w:val="24"/>
+          <w:szCs w:val="24"/>
+        </w:rPr>
+        <w:t>Kocher</w:t>
+      </w:r>
+      <w:proofErr w:type="spellEnd"/>
+      <w:r>
+        <w:rPr>
+          <w:sz w:val="24"/>
+          <w:szCs w:val="24"/>
+        </w:rPr>
+        <w:t xml:space="preserve">, M., </w:t>
+      </w:r>
+      <w:proofErr w:type="spellStart"/>
+      <w:r>
+        <w:rPr>
+          <w:sz w:val="24"/>
+          <w:szCs w:val="24"/>
+        </w:rPr>
+        <w:t>Sutter</w:t>
+      </w:r>
+      <w:proofErr w:type="spellEnd"/>
+      <w:r>
+        <w:rPr>
+          <w:sz w:val="24"/>
+          <w:szCs w:val="24"/>
+        </w:rPr>
+        <w:t xml:space="preserve">, M., &amp; </w:t>
+      </w:r>
+      <w:proofErr w:type="spellStart"/>
+      <w:r>
+        <w:rPr>
+          <w:sz w:val="24"/>
+          <w:szCs w:val="24"/>
+        </w:rPr>
+        <w:t>Wakolbinger</w:t>
+      </w:r>
+      <w:proofErr w:type="spellEnd"/>
+      <w:r>
+        <w:rPr>
+          <w:sz w:val="24"/>
+          <w:szCs w:val="24"/>
+        </w:rPr>
+        <w:t xml:space="preserve">, F. (2007). </w:t>
+      </w:r>
+      <w:proofErr w:type="spellStart"/>
+      <w:r>
+        <w:rPr>
+          <w:sz w:val="24"/>
+          <w:szCs w:val="24"/>
+        </w:rPr>
+        <w:t>The</w:t>
+      </w:r>
+      <w:proofErr w:type="spellEnd"/>
+      <w:r>
+        <w:rPr>
+          <w:sz w:val="24"/>
+          <w:szCs w:val="24"/>
+        </w:rPr>
+        <w:t xml:space="preserve"> </w:t>
+      </w:r>
+      <w:proofErr w:type="spellStart"/>
+      <w:r>
+        <w:rPr>
+          <w:sz w:val="24"/>
+          <w:szCs w:val="24"/>
+        </w:rPr>
+        <w:t>impact</w:t>
+      </w:r>
+      <w:proofErr w:type="spellEnd"/>
+      <w:r>
+        <w:rPr>
+          <w:sz w:val="24"/>
+          <w:szCs w:val="24"/>
+        </w:rPr>
+        <w:t xml:space="preserve"> of </w:t>
+      </w:r>
+      <w:proofErr w:type="spellStart"/>
+      <w:r>
+        <w:rPr>
+          <w:sz w:val="24"/>
+          <w:szCs w:val="24"/>
+        </w:rPr>
+        <w:t>naïve</w:t>
+      </w:r>
+      <w:proofErr w:type="spellEnd"/>
+      <w:r>
+        <w:rPr>
+          <w:sz w:val="24"/>
+          <w:szCs w:val="24"/>
+        </w:rPr>
+        <w:t xml:space="preserve"> </w:t>
+      </w:r>
+      <w:proofErr w:type="spellStart"/>
+      <w:r>
+        <w:rPr>
+          <w:sz w:val="24"/>
+          <w:szCs w:val="24"/>
+        </w:rPr>
+        <w:t>advice</w:t>
+      </w:r>
+      <w:proofErr w:type="spellEnd"/>
+      <w:r>
+        <w:rPr>
+          <w:sz w:val="24"/>
+          <w:szCs w:val="24"/>
+        </w:rPr>
+        <w:t xml:space="preserve"> and </w:t>
+      </w:r>
+      <w:proofErr w:type="spellStart"/>
+      <w:r>
+        <w:rPr>
+          <w:sz w:val="24"/>
+          <w:szCs w:val="24"/>
+        </w:rPr>
+        <w:t>observational</w:t>
+      </w:r>
+      <w:proofErr w:type="spellEnd"/>
+      <w:r>
+        <w:rPr>
+          <w:sz w:val="24"/>
+          <w:szCs w:val="24"/>
+        </w:rPr>
+        <w:t xml:space="preserve"> </w:t>
+      </w:r>
+      <w:proofErr w:type="spellStart"/>
+      <w:r>
+        <w:rPr>
+          <w:sz w:val="24"/>
+          <w:szCs w:val="24"/>
+        </w:rPr>
+        <w:t>learning</w:t>
+      </w:r>
+      <w:proofErr w:type="spellEnd"/>
+      <w:r>
+        <w:rPr>
+          <w:sz w:val="24"/>
+          <w:szCs w:val="24"/>
+        </w:rPr>
+        <w:t xml:space="preserve"> in </w:t>
+      </w:r>
+      <w:proofErr w:type="spellStart"/>
+      <w:r>
+        <w:rPr>
+          <w:sz w:val="24"/>
+          <w:szCs w:val="24"/>
+        </w:rPr>
+        <w:t>beauty-contest</w:t>
+      </w:r>
+      <w:proofErr w:type="spellEnd"/>
+      <w:r>
+        <w:rPr>
+          <w:sz w:val="24"/>
+          <w:szCs w:val="24"/>
+        </w:rPr>
+        <w:t xml:space="preserve"> </w:t>
+      </w:r>
+      <w:proofErr w:type="spellStart"/>
+      <w:r>
+        <w:rPr>
+          <w:sz w:val="24"/>
+          <w:szCs w:val="24"/>
+        </w:rPr>
+        <w:t>games</w:t>
+      </w:r>
+      <w:proofErr w:type="spellEnd"/>
+      <w:r>
+        <w:rPr>
+          <w:sz w:val="24"/>
+          <w:szCs w:val="24"/>
+        </w:rPr>
+        <w:t>.</w:t>
       </w:r>
     </w:p>
     <w:p>
@@ -57206,7 +58093,7 @@
       </w:r>
     </w:p>
   </w:comment>
-  <w:comment w:id="3" w:author="Jaime" w:date="2017-10-10T14:29:00Z" w:initials="J">
+  <w:comment w:id="2" w:author="Jaime" w:date="2017-10-10T14:29:00Z" w:initials="J">
     <w:p>
       <w:pPr>
         <w:pStyle w:val="Textocomentario"/>
@@ -57227,6 +58114,135 @@
       <w:proofErr w:type="spellEnd"/>
       <w:r>
         <w:t>, te agradecería si le echas un ojo para asegurar que no se dejó o quitó algo que no se debía. ¡Gracias!</w:t>
+      </w:r>
+    </w:p>
+  </w:comment>
+  <w:comment w:id="5" w:author="Jaime" w:date="2017-10-16T14:10:00Z" w:initials="J">
+    <w:p>
+      <w:pPr>
+        <w:pStyle w:val="Textocomentario"/>
+      </w:pPr>
+      <w:r>
+        <w:rPr>
+          <w:rStyle w:val="Refdecomentario"/>
+        </w:rPr>
+        <w:annotationRef/>
+      </w:r>
+      <w:r>
+        <w:t xml:space="preserve">Esta parte es sobre lo que el </w:t>
+      </w:r>
+      <w:proofErr w:type="spellStart"/>
+      <w:r>
+        <w:t>Doc</w:t>
+      </w:r>
+      <w:proofErr w:type="spellEnd"/>
+      <w:r>
+        <w:t xml:space="preserve"> pidió de “</w:t>
+      </w:r>
+      <w:r>
+        <w:t xml:space="preserve">menciona algo sobre las </w:t>
+      </w:r>
+      <w:proofErr w:type="spellStart"/>
+      <w:r>
+        <w:t>Ns</w:t>
+      </w:r>
+      <w:proofErr w:type="spellEnd"/>
+      <w:r>
+        <w:t xml:space="preserve"> </w:t>
+      </w:r>
+      <w:proofErr w:type="spellStart"/>
+      <w:r>
+        <w:t>empledas</w:t>
+      </w:r>
+      <w:proofErr w:type="spellEnd"/>
+      <w:r>
+        <w:t>, incluyendo medidas repetidas y el poder del diseño</w:t>
+      </w:r>
+      <w:r>
+        <w:t>” No sé si se estaba refiriendo a esto o no &gt;.&lt;</w:t>
+      </w:r>
+    </w:p>
+    <w:p>
+      <w:pPr>
+        <w:pStyle w:val="Textocomentario"/>
+      </w:pPr>
+      <w:r>
+        <w:t xml:space="preserve">Tampoco estoy seguro de en </w:t>
+      </w:r>
+      <w:proofErr w:type="spellStart"/>
+      <w:r>
+        <w:t>que</w:t>
+      </w:r>
+      <w:proofErr w:type="spellEnd"/>
+      <w:r>
+        <w:t xml:space="preserve"> parte de la sección meter este párrafo.</w:t>
+      </w:r>
+    </w:p>
+  </w:comment>
+  <w:comment w:id="7" w:author="Jaime" w:date="2017-10-19T13:57:00Z" w:initials="J">
+    <w:p>
+      <w:pPr>
+        <w:jc w:val="both"/>
+        <w:rPr>
+          <w:sz w:val="24"/>
+          <w:szCs w:val="24"/>
+        </w:rPr>
+      </w:pPr>
+      <w:r>
+        <w:rPr>
+          <w:rStyle w:val="Refdecomentario"/>
+        </w:rPr>
+        <w:annotationRef/>
+      </w:r>
+      <w:r>
+        <w:t xml:space="preserve">Esta parte corresponde al comentario del </w:t>
+      </w:r>
+      <w:proofErr w:type="spellStart"/>
+      <w:r>
+        <w:t>doc</w:t>
+      </w:r>
+      <w:proofErr w:type="spellEnd"/>
+      <w:r>
+        <w:t xml:space="preserve"> que decía algo así: “</w:t>
+      </w:r>
+      <w:r>
+        <w:rPr>
+          <w:sz w:val="24"/>
+          <w:szCs w:val="24"/>
+        </w:rPr>
+        <w:t xml:space="preserve">Añádele un párrafo a las conclusiones acerca de las implicaciones de los resultados a las preguntas teóricas relacionadas a tus preguntas y a la literatura sobre el tema en general. (que diría </w:t>
+      </w:r>
+      <w:proofErr w:type="spellStart"/>
+      <w:r>
+        <w:rPr>
+          <w:sz w:val="24"/>
+          <w:szCs w:val="24"/>
+        </w:rPr>
+        <w:t>Slonn</w:t>
+      </w:r>
+      <w:proofErr w:type="spellEnd"/>
+      <w:r>
+        <w:rPr>
+          <w:sz w:val="24"/>
+          <w:szCs w:val="24"/>
+        </w:rPr>
+        <w:t xml:space="preserve">, que diría </w:t>
+      </w:r>
+      <w:proofErr w:type="spellStart"/>
+      <w:r>
+        <w:rPr>
+          <w:sz w:val="24"/>
+          <w:szCs w:val="24"/>
+        </w:rPr>
+        <w:t>Camerer</w:t>
+      </w:r>
+      <w:proofErr w:type="spellEnd"/>
+      <w:r>
+        <w:rPr>
+          <w:sz w:val="24"/>
+          <w:szCs w:val="24"/>
+        </w:rPr>
+        <w:t>. y que añade a la literatura a teoría de juegos en general (que diría Crawford).”</w:t>
       </w:r>
     </w:p>
   </w:comment>
@@ -57238,6 +58254,8 @@
   <w15:commentEx w15:paraId="481B56B9" w15:done="0"/>
   <w15:commentEx w15:paraId="2709A387" w15:done="0"/>
   <w15:commentEx w15:paraId="21C2ACE0" w15:done="0"/>
+  <w15:commentEx w15:paraId="770BB6D9" w15:done="0"/>
+  <w15:commentEx w15:paraId="177295DA" w15:done="0"/>
 </w15:commentsEx>
 </file>
 
@@ -57590,6 +58608,119 @@
       </w:rPr>
     </w:lvl>
   </w:abstractNum>
+  <w:abstractNum w:abstractNumId="3">
+    <w:nsid w:val="6C832B0E"/>
+    <w:multiLevelType w:val="hybridMultilevel"/>
+    <w:tmpl w:val="C3AC3D92"/>
+    <w:lvl w:ilvl="0" w:tplc="0C0A0001">
+      <w:start w:val="1"/>
+      <w:numFmt w:val="bullet"/>
+      <w:lvlText w:val=""/>
+      <w:lvlJc w:val="left"/>
+      <w:pPr>
+        <w:ind w:left="720" w:hanging="360"/>
+      </w:pPr>
+      <w:rPr>
+        <w:rFonts w:ascii="Symbol" w:hAnsi="Symbol" w:hint="default"/>
+      </w:rPr>
+    </w:lvl>
+    <w:lvl w:ilvl="1" w:tplc="0C0A0003" w:tentative="1">
+      <w:start w:val="1"/>
+      <w:numFmt w:val="bullet"/>
+      <w:lvlText w:val="o"/>
+      <w:lvlJc w:val="left"/>
+      <w:pPr>
+        <w:ind w:left="1440" w:hanging="360"/>
+      </w:pPr>
+      <w:rPr>
+        <w:rFonts w:ascii="Courier New" w:hAnsi="Courier New" w:cs="Courier New" w:hint="default"/>
+      </w:rPr>
+    </w:lvl>
+    <w:lvl w:ilvl="2" w:tplc="0C0A0005" w:tentative="1">
+      <w:start w:val="1"/>
+      <w:numFmt w:val="bullet"/>
+      <w:lvlText w:val=""/>
+      <w:lvlJc w:val="left"/>
+      <w:pPr>
+        <w:ind w:left="2160" w:hanging="360"/>
+      </w:pPr>
+      <w:rPr>
+        <w:rFonts w:ascii="Wingdings" w:hAnsi="Wingdings" w:hint="default"/>
+      </w:rPr>
+    </w:lvl>
+    <w:lvl w:ilvl="3" w:tplc="0C0A0001" w:tentative="1">
+      <w:start w:val="1"/>
+      <w:numFmt w:val="bullet"/>
+      <w:lvlText w:val=""/>
+      <w:lvlJc w:val="left"/>
+      <w:pPr>
+        <w:ind w:left="2880" w:hanging="360"/>
+      </w:pPr>
+      <w:rPr>
+        <w:rFonts w:ascii="Symbol" w:hAnsi="Symbol" w:hint="default"/>
+      </w:rPr>
+    </w:lvl>
+    <w:lvl w:ilvl="4" w:tplc="0C0A0003" w:tentative="1">
+      <w:start w:val="1"/>
+      <w:numFmt w:val="bullet"/>
+      <w:lvlText w:val="o"/>
+      <w:lvlJc w:val="left"/>
+      <w:pPr>
+        <w:ind w:left="3600" w:hanging="360"/>
+      </w:pPr>
+      <w:rPr>
+        <w:rFonts w:ascii="Courier New" w:hAnsi="Courier New" w:cs="Courier New" w:hint="default"/>
+      </w:rPr>
+    </w:lvl>
+    <w:lvl w:ilvl="5" w:tplc="0C0A0005" w:tentative="1">
+      <w:start w:val="1"/>
+      <w:numFmt w:val="bullet"/>
+      <w:lvlText w:val=""/>
+      <w:lvlJc w:val="left"/>
+      <w:pPr>
+        <w:ind w:left="4320" w:hanging="360"/>
+      </w:pPr>
+      <w:rPr>
+        <w:rFonts w:ascii="Wingdings" w:hAnsi="Wingdings" w:hint="default"/>
+      </w:rPr>
+    </w:lvl>
+    <w:lvl w:ilvl="6" w:tplc="0C0A0001" w:tentative="1">
+      <w:start w:val="1"/>
+      <w:numFmt w:val="bullet"/>
+      <w:lvlText w:val=""/>
+      <w:lvlJc w:val="left"/>
+      <w:pPr>
+        <w:ind w:left="5040" w:hanging="360"/>
+      </w:pPr>
+      <w:rPr>
+        <w:rFonts w:ascii="Symbol" w:hAnsi="Symbol" w:hint="default"/>
+      </w:rPr>
+    </w:lvl>
+    <w:lvl w:ilvl="7" w:tplc="0C0A0003" w:tentative="1">
+      <w:start w:val="1"/>
+      <w:numFmt w:val="bullet"/>
+      <w:lvlText w:val="o"/>
+      <w:lvlJc w:val="left"/>
+      <w:pPr>
+        <w:ind w:left="5760" w:hanging="360"/>
+      </w:pPr>
+      <w:rPr>
+        <w:rFonts w:ascii="Courier New" w:hAnsi="Courier New" w:cs="Courier New" w:hint="default"/>
+      </w:rPr>
+    </w:lvl>
+    <w:lvl w:ilvl="8" w:tplc="0C0A0005" w:tentative="1">
+      <w:start w:val="1"/>
+      <w:numFmt w:val="bullet"/>
+      <w:lvlText w:val=""/>
+      <w:lvlJc w:val="left"/>
+      <w:pPr>
+        <w:ind w:left="6480" w:hanging="360"/>
+      </w:pPr>
+      <w:rPr>
+        <w:rFonts w:ascii="Wingdings" w:hAnsi="Wingdings" w:hint="default"/>
+      </w:rPr>
+    </w:lvl>
+  </w:abstractNum>
   <w:num w:numId="1">
     <w:abstractNumId w:val="0"/>
   </w:num>
@@ -57598,6 +58729,9 @@
   </w:num>
   <w:num w:numId="3">
     <w:abstractNumId w:val="2"/>
+  </w:num>
+  <w:num w:numId="4">
+    <w:abstractNumId w:val="3"/>
   </w:num>
 </w:numbering>
 </file>
@@ -58979,7 +60113,7 @@
 </file>
 
 <file path=customXml/itemProps1.xml><?xml version="1.0" encoding="utf-8"?>
-<ds:datastoreItem xmlns:ds="http://schemas.openxmlformats.org/officeDocument/2006/customXml" ds:itemID="{F7623852-F1FA-4EEB-9C85-FDB11F732194}">
+<ds:datastoreItem xmlns:ds="http://schemas.openxmlformats.org/officeDocument/2006/customXml" ds:itemID="{A6F17020-B014-44DB-B678-93E0966C7751}">
   <ds:schemaRefs>
     <ds:schemaRef ds:uri="http://schemas.openxmlformats.org/officeDocument/2006/bibliography"/>
   </ds:schemaRefs>

</xml_diff>